<commit_message>
correct diagram x line space
</commit_message>
<xml_diff>
--- a/HW2/HW2.docx
+++ b/HW2/HW2.docx
@@ -1727,10 +1727,10 @@
           <w:noProof/>
         </w:rPr>
         <w:drawing>
-          <wp:inline distT="0" distB="0" distL="0" distR="0" wp14:anchorId="1BF974A7" wp14:editId="4BFCE064">
-            <wp:extent cx="3759958" cy="2820194"/>
+          <wp:inline distT="0" distB="0" distL="0" distR="0">
+            <wp:extent cx="3739487" cy="2804838"/>
             <wp:effectExtent l="0" t="0" r="0" b="0"/>
-            <wp:docPr id="2" name="图片 2"/>
+            <wp:docPr id="4" name="图片 4"/>
             <wp:cNvGraphicFramePr>
               <a:graphicFrameLocks xmlns:a="http://schemas.openxmlformats.org/drawingml/2006/main" noChangeAspect="1"/>
             </wp:cNvGraphicFramePr>
@@ -1759,7 +1759,7 @@
                   <pic:spPr bwMode="auto">
                     <a:xfrm>
                       <a:off x="0" y="0"/>
-                      <a:ext cx="3763060" cy="2822521"/>
+                      <a:ext cx="3744968" cy="2808949"/>
                     </a:xfrm>
                     <a:prstGeom prst="rect">
                       <a:avLst/>
@@ -1901,10 +1901,10 @@
           <w:noProof/>
         </w:rPr>
         <w:drawing>
-          <wp:inline distT="0" distB="0" distL="0" distR="0" wp14:anchorId="171AE069" wp14:editId="7D1FCAF9">
-            <wp:extent cx="3821373" cy="2866258"/>
+          <wp:inline distT="0" distB="0" distL="0" distR="0">
+            <wp:extent cx="3821373" cy="2866259"/>
             <wp:effectExtent l="0" t="0" r="0" b="0"/>
-            <wp:docPr id="3" name="图片 3"/>
+            <wp:docPr id="13" name="图片 13"/>
             <wp:cNvGraphicFramePr>
               <a:graphicFrameLocks xmlns:a="http://schemas.openxmlformats.org/drawingml/2006/main" noChangeAspect="1"/>
             </wp:cNvGraphicFramePr>
@@ -1912,7 +1912,7 @@
               <a:graphicData uri="http://schemas.openxmlformats.org/drawingml/2006/picture">
                 <pic:pic xmlns:pic="http://schemas.openxmlformats.org/drawingml/2006/picture">
                   <pic:nvPicPr>
-                    <pic:cNvPr id="0" name="Picture 2"/>
+                    <pic:cNvPr id="0" name="Picture 3"/>
                     <pic:cNvPicPr>
                       <a:picLocks noChangeAspect="1" noChangeArrowheads="1"/>
                     </pic:cNvPicPr>
@@ -1933,7 +1933,7 @@
                   <pic:spPr bwMode="auto">
                     <a:xfrm>
                       <a:off x="0" y="0"/>
-                      <a:ext cx="3821276" cy="2866185"/>
+                      <a:ext cx="3822247" cy="2866915"/>
                     </a:xfrm>
                     <a:prstGeom prst="rect">
                       <a:avLst/>
@@ -2064,9 +2064,9 @@
         </w:rPr>
         <w:drawing>
           <wp:inline distT="0" distB="0" distL="0" distR="0">
-            <wp:extent cx="3903260" cy="2927680"/>
-            <wp:effectExtent l="0" t="0" r="0" b="6350"/>
-            <wp:docPr id="5" name="图片 5"/>
+            <wp:extent cx="3848669" cy="2886732"/>
+            <wp:effectExtent l="0" t="0" r="0" b="8890"/>
+            <wp:docPr id="15" name="图片 15"/>
             <wp:cNvGraphicFramePr>
               <a:graphicFrameLocks xmlns:a="http://schemas.openxmlformats.org/drawingml/2006/main" noChangeAspect="1"/>
             </wp:cNvGraphicFramePr>
@@ -2074,7 +2074,7 @@
               <a:graphicData uri="http://schemas.openxmlformats.org/drawingml/2006/picture">
                 <pic:pic xmlns:pic="http://schemas.openxmlformats.org/drawingml/2006/picture">
                   <pic:nvPicPr>
-                    <pic:cNvPr id="0" name="Picture 4"/>
+                    <pic:cNvPr id="0" name="Picture 5"/>
                     <pic:cNvPicPr>
                       <a:picLocks noChangeAspect="1" noChangeArrowheads="1"/>
                     </pic:cNvPicPr>
@@ -2095,7 +2095,7 @@
                   <pic:spPr bwMode="auto">
                     <a:xfrm>
                       <a:off x="0" y="0"/>
-                      <a:ext cx="3911828" cy="2934106"/>
+                      <a:ext cx="3848935" cy="2886931"/>
                     </a:xfrm>
                     <a:prstGeom prst="rect">
                       <a:avLst/>
@@ -2280,14 +2280,13 @@
     <w:p>
       <w:r>
         <w:rPr>
-          <w:rFonts w:hint="eastAsia"/>
           <w:noProof/>
         </w:rPr>
         <w:drawing>
           <wp:inline distT="0" distB="0" distL="0" distR="0">
-            <wp:extent cx="3719015" cy="2789483"/>
+            <wp:extent cx="3693701" cy="2770495"/>
             <wp:effectExtent l="0" t="0" r="0" b="0"/>
-            <wp:docPr id="9" name="图片 9"/>
+            <wp:docPr id="11" name="图片 11"/>
             <wp:cNvGraphicFramePr>
               <a:graphicFrameLocks xmlns:a="http://schemas.openxmlformats.org/drawingml/2006/main" noChangeAspect="1"/>
             </wp:cNvGraphicFramePr>
@@ -2295,7 +2294,7 @@
               <a:graphicData uri="http://schemas.openxmlformats.org/drawingml/2006/picture">
                 <pic:pic xmlns:pic="http://schemas.openxmlformats.org/drawingml/2006/picture">
                   <pic:nvPicPr>
-                    <pic:cNvPr id="0" name="Picture 8"/>
+                    <pic:cNvPr id="0" name="Picture 2"/>
                     <pic:cNvPicPr>
                       <a:picLocks noChangeAspect="1" noChangeArrowheads="1"/>
                     </pic:cNvPicPr>
@@ -2316,7 +2315,7 @@
                   <pic:spPr bwMode="auto">
                     <a:xfrm>
                       <a:off x="0" y="0"/>
-                      <a:ext cx="3719271" cy="2789675"/>
+                      <a:ext cx="3694540" cy="2771125"/>
                     </a:xfrm>
                     <a:prstGeom prst="rect">
                       <a:avLst/>
@@ -2358,14 +2357,13 @@
     <w:p>
       <w:r>
         <w:rPr>
-          <w:rFonts w:hint="eastAsia"/>
           <w:noProof/>
         </w:rPr>
         <w:drawing>
           <wp:inline distT="0" distB="0" distL="0" distR="0">
-            <wp:extent cx="3664424" cy="2748537"/>
+            <wp:extent cx="3725839" cy="2794601"/>
             <wp:effectExtent l="0" t="0" r="0" b="0"/>
-            <wp:docPr id="10" name="图片 10"/>
+            <wp:docPr id="14" name="图片 14"/>
             <wp:cNvGraphicFramePr>
               <a:graphicFrameLocks xmlns:a="http://schemas.openxmlformats.org/drawingml/2006/main" noChangeAspect="1"/>
             </wp:cNvGraphicFramePr>
@@ -2373,7 +2371,7 @@
               <a:graphicData uri="http://schemas.openxmlformats.org/drawingml/2006/picture">
                 <pic:pic xmlns:pic="http://schemas.openxmlformats.org/drawingml/2006/picture">
                   <pic:nvPicPr>
-                    <pic:cNvPr id="0" name="Picture 9"/>
+                    <pic:cNvPr id="0" name="Picture 4"/>
                     <pic:cNvPicPr>
                       <a:picLocks noChangeAspect="1" noChangeArrowheads="1"/>
                     </pic:cNvPicPr>
@@ -2394,7 +2392,7 @@
                   <pic:spPr bwMode="auto">
                     <a:xfrm>
                       <a:off x="0" y="0"/>
-                      <a:ext cx="3670442" cy="2753051"/>
+                      <a:ext cx="3726095" cy="2794793"/>
                     </a:xfrm>
                     <a:prstGeom prst="rect">
                       <a:avLst/>
@@ -2450,9 +2448,9 @@
         </w:rPr>
         <w:drawing>
           <wp:inline distT="0" distB="0" distL="0" distR="0">
-            <wp:extent cx="6645910" cy="3160638"/>
+            <wp:extent cx="3732663" cy="2799720"/>
             <wp:effectExtent l="0" t="0" r="0" b="0"/>
-            <wp:docPr id="12" name="图片 12"/>
+            <wp:docPr id="16" name="图片 16"/>
             <wp:cNvGraphicFramePr>
               <a:graphicFrameLocks xmlns:a="http://schemas.openxmlformats.org/drawingml/2006/main" noChangeAspect="1"/>
             </wp:cNvGraphicFramePr>
@@ -2460,7 +2458,7 @@
               <a:graphicData uri="http://schemas.openxmlformats.org/drawingml/2006/picture">
                 <pic:pic xmlns:pic="http://schemas.openxmlformats.org/drawingml/2006/picture">
                   <pic:nvPicPr>
-                    <pic:cNvPr id="0" name="Picture 11"/>
+                    <pic:cNvPr id="0" name="Picture 6"/>
                     <pic:cNvPicPr>
                       <a:picLocks noChangeAspect="1" noChangeArrowheads="1"/>
                     </pic:cNvPicPr>
@@ -2481,7 +2479,7 @@
                   <pic:spPr bwMode="auto">
                     <a:xfrm>
                       <a:off x="0" y="0"/>
-                      <a:ext cx="6645910" cy="3160638"/>
+                      <a:ext cx="3735366" cy="2801748"/>
                     </a:xfrm>
                     <a:prstGeom prst="rect">
                       <a:avLst/>
@@ -2661,7 +2659,17 @@
       </w:r>
     </w:p>
     <w:p/>
-    <w:p/>
+    <w:p>
+      <w:pPr>
+        <w:rPr>
+          <w:rFonts w:hint="eastAsia"/>
+        </w:rPr>
+      </w:pPr>
+    </w:p>
+    <w:p>
+      <w:bookmarkStart w:id="0" w:name="_GoBack"/>
+      <w:bookmarkEnd w:id="0"/>
+    </w:p>
     <w:p>
       <w:proofErr w:type="gramStart"/>
       <w:r>
@@ -2689,11 +2697,6 @@
       </w:r>
     </w:p>
     <w:p>
-      <w:pPr>
-        <w:rPr>
-          <w:rFonts w:hint="eastAsia"/>
-        </w:rPr>
-      </w:pPr>
       <w:r>
         <w:rPr>
           <w:noProof/>
@@ -2749,11 +2752,6 @@
       </w:r>
     </w:p>
     <w:p>
-      <w:pPr>
-        <w:rPr>
-          <w:rFonts w:hint="eastAsia"/>
-        </w:rPr>
-      </w:pPr>
       <w:r>
         <w:t>D</w:t>
       </w:r>
@@ -2925,8 +2923,6 @@
       <w:r>
         <w:t>, each 32 gray intensity makes up on group.</w:t>
       </w:r>
-      <w:bookmarkStart w:id="0" w:name="_GoBack"/>
-      <w:bookmarkEnd w:id="0"/>
     </w:p>
     <w:sectPr>
       <w:pgSz w:w="11906" w:h="16838"/>

</xml_diff>